<commit_message>
add human worflow test 04.12.2025
</commit_message>
<xml_diff>
--- a/תרגיל למפתח אוטומציה בכיר.docx
+++ b/תרגיל למפתח אוטומציה בכיר.docx
@@ -979,6 +979,7 @@
           <w:ilvl w:val="0"/>
           <w:numId w:val="3"/>
         </w:numPr>
+        <w:wordWrap w:val="0"/>
         <w:bidi/>
         <w:spacing w:line="360" w:lineRule="auto"/>
         <w:ind w:hanging="291"/>
@@ -987,6 +988,7 @@
           <w:kern w:val="0"/>
           <w:sz w:val="22"/>
           <w:szCs w:val="22"/>
+          <w:highlight w:val="green"/>
           <w14:ligatures w14:val="none"/>
         </w:rPr>
       </w:pPr>
@@ -996,6 +998,7 @@
           <w:kern w:val="0"/>
           <w:sz w:val="22"/>
           <w:szCs w:val="22"/>
+          <w:highlight w:val="green"/>
           <w:rtl/>
           <w:lang w:val="en-US"/>
           <w14:ligatures w14:val="none"/>
@@ -1008,10 +1011,115 @@
           <w:kern w:val="0"/>
           <w:sz w:val="22"/>
           <w:szCs w:val="22"/>
+          <w:highlight w:val="green"/>
           <w:lang w:val="en-US"/>
           <w14:ligatures w14:val="none"/>
         </w:rPr>
         <w:t xml:space="preserve">Selenium Grid / Moon </w:t>
+      </w:r>
+      <w:r>
+        <w:rPr>
+          <w:rFonts w:hint="default" w:ascii="Arial" w:hAnsi="Arial" w:eastAsia="Times New Roman" w:cs="Arial"/>
+          <w:kern w:val="0"/>
+          <w:sz w:val="22"/>
+          <w:szCs w:val="22"/>
+          <w:highlight w:val="green"/>
+          <w:lang w:val="en-US"/>
+          <w14:ligatures w14:val="none"/>
+        </w:rPr>
+        <w:t xml:space="preserve"> </w:t>
+      </w:r>
+      <w:r>
+        <w:rPr>
+          <w:rFonts w:hint="cs" w:ascii="Arial" w:hAnsi="Arial" w:eastAsia="Times New Roman" w:cs="Arial"/>
+          <w:kern w:val="0"/>
+          <w:sz w:val="22"/>
+          <w:szCs w:val="22"/>
+          <w:highlight w:val="green"/>
+          <w:rtl/>
+          <w:lang w:val="en-US" w:bidi="he-IL"/>
+          <w14:ligatures w14:val="none"/>
+        </w:rPr>
+        <w:t xml:space="preserve"> </w:t>
+      </w:r>
+    </w:p>
+    <w:p>
+      <w:pPr>
+        <w:numPr>
+          <w:numId w:val="0"/>
+        </w:numPr>
+        <w:wordWrap w:val="0"/>
+        <w:bidi/>
+        <w:spacing w:line="360" w:lineRule="auto"/>
+        <w:ind w:left="720" w:leftChars="0" w:firstLine="720" w:firstLineChars="0"/>
+        <w:jc w:val="both"/>
+        <w:rPr>
+          <w:rFonts w:ascii="Arial" w:hAnsi="Arial" w:eastAsia="Times New Roman" w:cs="Arial"/>
+          <w:kern w:val="0"/>
+          <w:sz w:val="22"/>
+          <w:szCs w:val="22"/>
+          <w:highlight w:val="green"/>
+          <w14:ligatures w14:val="none"/>
+        </w:rPr>
+      </w:pPr>
+      <w:r>
+        <w:rPr>
+          <w:rFonts w:hint="cs" w:ascii="Arial" w:hAnsi="Arial" w:eastAsia="Times New Roman" w:cs="Arial"/>
+          <w:kern w:val="0"/>
+          <w:sz w:val="22"/>
+          <w:szCs w:val="22"/>
+          <w:highlight w:val="green"/>
+          <w:rtl/>
+          <w:lang w:val="en-US" w:bidi="he-IL"/>
+          <w14:ligatures w14:val="none"/>
+        </w:rPr>
+        <w:t xml:space="preserve"> יש הכנה לשימוש באופציה הזאת :</w:t>
+      </w:r>
+    </w:p>
+    <w:p>
+      <w:pPr>
+        <w:numPr>
+          <w:numId w:val="0"/>
+        </w:numPr>
+        <w:wordWrap w:val="0"/>
+        <w:bidi/>
+        <w:spacing w:line="360" w:lineRule="auto"/>
+        <w:ind w:left="720" w:leftChars="0" w:firstLine="720" w:firstLineChars="0"/>
+        <w:jc w:val="both"/>
+        <w:rPr>
+          <w:rFonts w:ascii="Arial" w:hAnsi="Arial" w:eastAsia="Times New Roman" w:cs="Arial"/>
+          <w:kern w:val="0"/>
+          <w:sz w:val="22"/>
+          <w:szCs w:val="22"/>
+          <w:highlight w:val="green"/>
+          <w14:ligatures w14:val="none"/>
+        </w:rPr>
+      </w:pPr>
+      <w:r>
+        <w:rPr>
+          <w:rFonts w:hint="cs" w:ascii="Arial" w:hAnsi="Arial" w:eastAsia="Times New Roman" w:cs="Arial"/>
+          <w:kern w:val="0"/>
+          <w:sz w:val="22"/>
+          <w:szCs w:val="22"/>
+          <w:highlight w:val="green"/>
+          <w:rtl/>
+          <w:lang w:val="en-US" w:bidi="he-IL"/>
+          <w14:ligatures w14:val="none"/>
+        </w:rPr>
+        <w:t xml:space="preserve"> </w:t>
+      </w:r>
+      <w:r>
+        <w:rPr>
+          <w:rFonts w:hint="default" w:ascii="Arial" w:hAnsi="Arial" w:eastAsia="Times New Roman" w:cs="Arial"/>
+          <w:kern w:val="0"/>
+          <w:sz w:val="22"/>
+          <w:szCs w:val="22"/>
+          <w:highlight w:val="green"/>
+          <w:rtl w:val="0"/>
+          <w:lang w:val="en-US" w:bidi="he-IL"/>
+          <w14:ligatures w14:val="none"/>
+        </w:rPr>
+        <w:t>playwright.config.ts and playwright-ci.yml</w:t>
       </w:r>
     </w:p>
     <w:p>
@@ -1086,6 +1194,8 @@
         </w:rPr>
         <w:t>POM</w:t>
       </w:r>
+      <w:bookmarkStart w:id="0" w:name="_GoBack"/>
+      <w:bookmarkEnd w:id="0"/>
     </w:p>
     <w:p>
       <w:pPr>
@@ -2133,7 +2243,7 @@
           <w:kern w:val="0"/>
           <w:sz w:val="22"/>
           <w:szCs w:val="22"/>
-          <w:highlight w:val="yellow"/>
+          <w:highlight w:val="green"/>
           <w:rtl/>
           <w14:ligatures w14:val="none"/>
         </w:rPr>
@@ -2145,7 +2255,7 @@
           <w:kern w:val="0"/>
           <w:sz w:val="22"/>
           <w:szCs w:val="22"/>
-          <w:highlight w:val="yellow"/>
+          <w:highlight w:val="green"/>
           <w14:ligatures w14:val="none"/>
         </w:rPr>
         <w:t xml:space="preserve"> Capabilities </w:t>
@@ -2156,7 +2266,7 @@
           <w:kern w:val="0"/>
           <w:sz w:val="22"/>
           <w:szCs w:val="22"/>
-          <w:highlight w:val="yellow"/>
+          <w:highlight w:val="green"/>
           <w:rtl/>
           <w14:ligatures w14:val="none"/>
         </w:rPr>
@@ -2168,7 +2278,7 @@
           <w:kern w:val="0"/>
           <w:sz w:val="22"/>
           <w:szCs w:val="22"/>
-          <w:highlight w:val="yellow"/>
+          <w:highlight w:val="green"/>
           <w14:ligatures w14:val="none"/>
         </w:rPr>
         <w:t>.</w:t>
@@ -4940,15 +5050,17 @@
           <w:kern w:val="0"/>
           <w:sz w:val="22"/>
           <w:szCs w:val="22"/>
-          <w14:ligatures w14:val="none"/>
-        </w:rPr>
-      </w:pPr>
-      <w:r>
-        <w:rPr>
-          <w:rFonts w:ascii="Arial" w:hAnsi="Arial" w:eastAsia="Times New Roman" w:cs="Arial"/>
-          <w:kern w:val="0"/>
-          <w:sz w:val="22"/>
-          <w:szCs w:val="22"/>
+          <w:highlight w:val="green"/>
+          <w14:ligatures w14:val="none"/>
+        </w:rPr>
+      </w:pPr>
+      <w:r>
+        <w:rPr>
+          <w:rFonts w:ascii="Arial" w:hAnsi="Arial" w:eastAsia="Times New Roman" w:cs="Arial"/>
+          <w:kern w:val="0"/>
+          <w:sz w:val="22"/>
+          <w:szCs w:val="22"/>
+          <w:highlight w:val="green"/>
           <w:rtl/>
           <w14:ligatures w14:val="none"/>
         </w:rPr>
@@ -4960,6 +5072,7 @@
           <w:kern w:val="0"/>
           <w:sz w:val="22"/>
           <w:szCs w:val="22"/>
+          <w:highlight w:val="green"/>
           <w:lang w:val="en-US"/>
           <w14:ligatures w14:val="none"/>
         </w:rPr>
@@ -4971,6 +5084,7 @@
           <w:kern w:val="0"/>
           <w:sz w:val="22"/>
           <w:szCs w:val="22"/>
+          <w:highlight w:val="green"/>
           <w:rtl/>
           <w:lang w:val="en-US"/>
           <w14:ligatures w14:val="none"/>
@@ -5233,63 +5347,368 @@
     <w:p>
       <w:pPr>
         <w:numPr>
-          <w:ilvl w:val="0"/>
-          <w:numId w:val="7"/>
+          <w:numId w:val="0"/>
         </w:numPr>
         <w:bidi/>
         <w:spacing w:line="360" w:lineRule="auto"/>
-        <w:rPr>
-          <w:rFonts w:ascii="Arial" w:hAnsi="Arial" w:eastAsia="Times New Roman" w:cs="Arial"/>
-          <w:kern w:val="0"/>
-          <w:sz w:val="22"/>
-          <w:szCs w:val="22"/>
-          <w14:ligatures w14:val="none"/>
-        </w:rPr>
-      </w:pPr>
-      <w:r>
-        <w:rPr>
-          <w:rFonts w:ascii="Arial" w:hAnsi="Arial" w:eastAsia="Times New Roman" w:cs="Arial"/>
-          <w:kern w:val="0"/>
-          <w:sz w:val="22"/>
-          <w:szCs w:val="22"/>
-          <w:rtl/>
-          <w14:ligatures w14:val="none"/>
-        </w:rPr>
-        <w:t xml:space="preserve">דוח ריצה </w:t>
-      </w:r>
-      <w:r>
-        <w:rPr>
-          <w:rFonts w:ascii="Arial" w:hAnsi="Arial" w:eastAsia="Times New Roman" w:cs="Arial"/>
-          <w:kern w:val="0"/>
-          <w:sz w:val="22"/>
-          <w:szCs w:val="22"/>
-          <w14:ligatures w14:val="none"/>
-        </w:rPr>
-        <w:t>(Allure / HTML / JUnit XML).</w:t>
-      </w:r>
-    </w:p>
-    <w:p>
-      <w:pPr>
-        <w:pStyle w:val="2"/>
-        <w:bidi/>
-        <w:spacing w:before="0" w:after="0" w:line="360" w:lineRule="auto"/>
-        <w:rPr>
-          <w:rFonts w:ascii="Arial" w:hAnsi="Arial" w:eastAsia="Times New Roman" w:cs="Arial"/>
-          <w:sz w:val="28"/>
-          <w:szCs w:val="28"/>
-        </w:rPr>
-      </w:pPr>
-      <w:r>
-        <w:rPr>
-          <w:rFonts w:ascii="Arial" w:hAnsi="Arial" w:eastAsia="Times New Roman" w:cs="Arial"/>
-          <w:sz w:val="28"/>
-          <w:szCs w:val="28"/>
-          <w:rtl/>
-        </w:rPr>
-        <w:t xml:space="preserve">קריטריונים להערכה </w:t>
-      </w:r>
-      <w:bookmarkStart w:id="0" w:name="_GoBack"/>
-      <w:bookmarkEnd w:id="0"/>
+        <w:ind w:left="1080" w:leftChars="0"/>
+        <w:jc w:val="both"/>
+        <w:rPr>
+          <w:rFonts w:hint="default" w:ascii="Arial" w:hAnsi="Arial" w:eastAsia="Times New Roman" w:cs="Arial"/>
+          <w:kern w:val="0"/>
+          <w:sz w:val="22"/>
+          <w:szCs w:val="22"/>
+          <w:highlight w:val="cyan"/>
+          <w:lang w:val="en-US" w:bidi="he-IL"/>
+          <w14:ligatures w14:val="none"/>
+        </w:rPr>
+      </w:pPr>
+      <w:r>
+        <w:rPr>
+          <w:rFonts w:hint="cs" w:ascii="Arial" w:hAnsi="Arial" w:eastAsia="Times New Roman" w:cs="Arial"/>
+          <w:kern w:val="0"/>
+          <w:sz w:val="22"/>
+          <w:szCs w:val="22"/>
+          <w:highlight w:val="cyan"/>
+          <w:rtl/>
+          <w:lang w:val="en-US" w:bidi="he-IL"/>
+          <w14:ligatures w14:val="none"/>
+        </w:rPr>
+        <w:t>- מטבעות בסל קניות שונים , בסופי בשקלים בפרטים של מוצר , מטבע של מוכר... אז חייבים להוסיף לוקטור לגילוי מחירים בשקלים בנפרד</w:t>
+      </w:r>
+    </w:p>
+    <w:p>
+      <w:pPr>
+        <w:numPr>
+          <w:numId w:val="0"/>
+        </w:numPr>
+        <w:bidi/>
+        <w:spacing w:line="360" w:lineRule="auto"/>
+        <w:ind w:left="1080" w:leftChars="0"/>
+        <w:jc w:val="both"/>
+        <w:rPr>
+          <w:rFonts w:hint="cs" w:ascii="Arial" w:hAnsi="Arial" w:eastAsia="Times New Roman" w:cs="Arial"/>
+          <w:kern w:val="0"/>
+          <w:sz w:val="22"/>
+          <w:szCs w:val="22"/>
+          <w:highlight w:val="cyan"/>
+          <w:rtl/>
+          <w:lang w:val="en-US" w:bidi="he-IL"/>
+          <w14:ligatures w14:val="none"/>
+        </w:rPr>
+      </w:pPr>
+      <w:r>
+        <w:rPr>
+          <w:rFonts w:hint="cs" w:ascii="Arial" w:hAnsi="Arial" w:eastAsia="Times New Roman" w:cs="Arial"/>
+          <w:kern w:val="0"/>
+          <w:sz w:val="22"/>
+          <w:szCs w:val="22"/>
+          <w:highlight w:val="cyan"/>
+          <w:rtl/>
+          <w:lang w:val="en-US" w:bidi="he-IL"/>
+          <w14:ligatures w14:val="none"/>
+        </w:rPr>
+        <w:t xml:space="preserve">- </w:t>
+      </w:r>
+      <w:r>
+        <w:rPr>
+          <w:rFonts w:hint="default" w:ascii="Arial" w:hAnsi="Arial" w:eastAsia="Times New Roman" w:cs="Arial"/>
+          <w:kern w:val="0"/>
+          <w:sz w:val="22"/>
+          <w:szCs w:val="22"/>
+          <w:highlight w:val="cyan"/>
+          <w:lang w:val="en-US"/>
+          <w14:ligatures w14:val="none"/>
+        </w:rPr>
+        <w:t xml:space="preserve">Anti-bot </w:t>
+      </w:r>
+      <w:r>
+        <w:rPr>
+          <w:rFonts w:hint="cs" w:ascii="Arial" w:hAnsi="Arial" w:eastAsia="Times New Roman" w:cs="Arial"/>
+          <w:kern w:val="0"/>
+          <w:sz w:val="22"/>
+          <w:szCs w:val="22"/>
+          <w:highlight w:val="cyan"/>
+          <w:rtl/>
+          <w:lang w:val="en-US" w:bidi="he-IL"/>
+          <w14:ligatures w14:val="none"/>
+        </w:rPr>
+        <w:t xml:space="preserve"> : לפעמים אתר מגלה שזה אוטומציה ובנסיון לפתוח סל קניות פותח אנטי-בוט…</w:t>
+      </w:r>
+    </w:p>
+    <w:p>
+      <w:pPr>
+        <w:numPr>
+          <w:numId w:val="0"/>
+        </w:numPr>
+        <w:bidi/>
+        <w:spacing w:line="360" w:lineRule="auto"/>
+        <w:ind w:left="1080" w:leftChars="0"/>
+        <w:jc w:val="both"/>
+        <w:rPr>
+          <w:rFonts w:hint="cs" w:ascii="Arial" w:hAnsi="Arial" w:eastAsia="Times New Roman" w:cs="Arial"/>
+          <w:kern w:val="0"/>
+          <w:sz w:val="22"/>
+          <w:szCs w:val="22"/>
+          <w:highlight w:val="cyan"/>
+          <w:rtl/>
+          <w:lang w:val="en-US" w:bidi="he-IL"/>
+          <w14:ligatures w14:val="none"/>
+        </w:rPr>
+      </w:pPr>
+      <w:r>
+        <w:drawing>
+          <wp:inline distT="0" distB="0" distL="114300" distR="114300">
+            <wp:extent cx="4932045" cy="2071370"/>
+            <wp:effectExtent l="0" t="0" r="1905" b="5080"/>
+            <wp:docPr id="2" name="Picture 2"/>
+            <wp:cNvGraphicFramePr>
+              <a:graphicFrameLocks xmlns:a="http://schemas.openxmlformats.org/drawingml/2006/main" noChangeAspect="1"/>
+            </wp:cNvGraphicFramePr>
+            <a:graphic xmlns:a="http://schemas.openxmlformats.org/drawingml/2006/main">
+              <a:graphicData uri="http://schemas.openxmlformats.org/drawingml/2006/picture">
+                <pic:pic xmlns:pic="http://schemas.openxmlformats.org/drawingml/2006/picture">
+                  <pic:nvPicPr>
+                    <pic:cNvPr id="2" name="Picture 2"/>
+                    <pic:cNvPicPr>
+                      <a:picLocks noChangeAspect="1"/>
+                    </pic:cNvPicPr>
+                  </pic:nvPicPr>
+                  <pic:blipFill>
+                    <a:blip r:embed="rId6"/>
+                    <a:stretch>
+                      <a:fillRect/>
+                    </a:stretch>
+                  </pic:blipFill>
+                  <pic:spPr>
+                    <a:xfrm>
+                      <a:off x="0" y="0"/>
+                      <a:ext cx="4932045" cy="2071370"/>
+                    </a:xfrm>
+                    <a:prstGeom prst="rect">
+                      <a:avLst/>
+                    </a:prstGeom>
+                    <a:noFill/>
+                    <a:ln>
+                      <a:noFill/>
+                    </a:ln>
+                  </pic:spPr>
+                </pic:pic>
+              </a:graphicData>
+            </a:graphic>
+          </wp:inline>
+        </w:drawing>
+      </w:r>
+    </w:p>
+    <w:p>
+      <w:pPr>
+        <w:numPr>
+          <w:numId w:val="0"/>
+        </w:numPr>
+        <w:bidi/>
+        <w:spacing w:line="360" w:lineRule="auto"/>
+        <w:ind w:left="1080" w:leftChars="0"/>
+        <w:jc w:val="both"/>
+        <w:rPr>
+          <w:rFonts w:hint="cs" w:ascii="Arial" w:hAnsi="Arial" w:eastAsia="Times New Roman" w:cs="Arial"/>
+          <w:kern w:val="0"/>
+          <w:sz w:val="22"/>
+          <w:szCs w:val="22"/>
+          <w:highlight w:val="cyan"/>
+          <w:rtl/>
+          <w:lang w:val="en-US" w:bidi="he-IL"/>
+          <w14:ligatures w14:val="none"/>
+        </w:rPr>
+      </w:pPr>
+      <w:r>
+        <w:rPr>
+          <w:rFonts w:hint="cs" w:ascii="Arial" w:hAnsi="Arial" w:eastAsia="Times New Roman" w:cs="Arial"/>
+          <w:kern w:val="0"/>
+          <w:sz w:val="22"/>
+          <w:szCs w:val="22"/>
+          <w:highlight w:val="cyan"/>
+          <w:rtl/>
+          <w:lang w:val="en-US" w:bidi="he-IL"/>
+          <w14:ligatures w14:val="none"/>
+        </w:rPr>
+        <w:t xml:space="preserve">אז הבדיקה נכשלת. הגדרתי 2 נסיונות הרצה </w:t>
+      </w:r>
+    </w:p>
+    <w:p>
+      <w:pPr>
+        <w:numPr>
+          <w:numId w:val="0"/>
+        </w:numPr>
+        <w:bidi/>
+        <w:spacing w:line="360" w:lineRule="auto"/>
+        <w:ind w:left="1080" w:leftChars="0"/>
+        <w:jc w:val="both"/>
+        <w:rPr>
+          <w:rFonts w:hint="default" w:ascii="Arial" w:hAnsi="Arial" w:eastAsia="Times New Roman" w:cs="Arial"/>
+          <w:kern w:val="0"/>
+          <w:sz w:val="22"/>
+          <w:szCs w:val="22"/>
+          <w:highlight w:val="cyan"/>
+          <w:rtl/>
+          <w:lang w:val="en-US" w:bidi="he-IL"/>
+          <w14:ligatures w14:val="none"/>
+        </w:rPr>
+      </w:pPr>
+      <w:r>
+        <w:rPr>
+          <w:rFonts w:hint="cs" w:ascii="Arial" w:hAnsi="Arial" w:eastAsia="Times New Roman" w:cs="Arial"/>
+          <w:kern w:val="0"/>
+          <w:sz w:val="22"/>
+          <w:szCs w:val="22"/>
+          <w:highlight w:val="cyan"/>
+          <w:rtl/>
+          <w:lang w:val="en-US" w:bidi="he-IL"/>
+          <w14:ligatures w14:val="none"/>
+        </w:rPr>
+        <w:t>- לפעמים קופץ חלות של פרסומות</w:t>
+      </w:r>
+    </w:p>
+    <w:p>
+      <w:pPr>
+        <w:numPr>
+          <w:numId w:val="0"/>
+        </w:numPr>
+        <w:bidi/>
+        <w:spacing w:line="360" w:lineRule="auto"/>
+        <w:ind w:left="1080" w:leftChars="0"/>
+        <w:jc w:val="both"/>
+        <w:rPr>
+          <w:highlight w:val="cyan"/>
+        </w:rPr>
+      </w:pPr>
+      <w:r>
+        <w:drawing>
+          <wp:inline distT="0" distB="0" distL="114300" distR="114300">
+            <wp:extent cx="3067050" cy="3618865"/>
+            <wp:effectExtent l="0" t="0" r="0" b="635"/>
+            <wp:docPr id="1" name="Picture 1"/>
+            <wp:cNvGraphicFramePr>
+              <a:graphicFrameLocks xmlns:a="http://schemas.openxmlformats.org/drawingml/2006/main" noChangeAspect="1"/>
+            </wp:cNvGraphicFramePr>
+            <a:graphic xmlns:a="http://schemas.openxmlformats.org/drawingml/2006/main">
+              <a:graphicData uri="http://schemas.openxmlformats.org/drawingml/2006/picture">
+                <pic:pic xmlns:pic="http://schemas.openxmlformats.org/drawingml/2006/picture">
+                  <pic:nvPicPr>
+                    <pic:cNvPr id="1" name="Picture 1"/>
+                    <pic:cNvPicPr>
+                      <a:picLocks noChangeAspect="1"/>
+                    </pic:cNvPicPr>
+                  </pic:nvPicPr>
+                  <pic:blipFill>
+                    <a:blip r:embed="rId7"/>
+                    <a:stretch>
+                      <a:fillRect/>
+                    </a:stretch>
+                  </pic:blipFill>
+                  <pic:spPr>
+                    <a:xfrm>
+                      <a:off x="0" y="0"/>
+                      <a:ext cx="3067050" cy="3618865"/>
+                    </a:xfrm>
+                    <a:prstGeom prst="rect">
+                      <a:avLst/>
+                    </a:prstGeom>
+                    <a:noFill/>
+                    <a:ln>
+                      <a:noFill/>
+                    </a:ln>
+                  </pic:spPr>
+                </pic:pic>
+              </a:graphicData>
+            </a:graphic>
+          </wp:inline>
+        </w:drawing>
+      </w:r>
+    </w:p>
+    <w:p>
+      <w:pPr>
+        <w:numPr>
+          <w:numId w:val="0"/>
+        </w:numPr>
+        <w:bidi/>
+        <w:spacing w:line="360" w:lineRule="auto"/>
+        <w:ind w:left="1080" w:leftChars="0"/>
+        <w:jc w:val="both"/>
+        <w:rPr>
+          <w:rFonts w:hint="default" w:cstheme="minorBidi"/>
+          <w:highlight w:val="cyan"/>
+          <w:rtl/>
+          <w:lang w:val="en-US" w:bidi="he-IL"/>
+        </w:rPr>
+      </w:pPr>
+      <w:r>
+        <w:rPr>
+          <w:rFonts w:hint="cs" w:cstheme="minorBidi"/>
+          <w:highlight w:val="cyan"/>
+          <w:rtl/>
+          <w:lang w:val="en-US" w:bidi="he-IL"/>
+        </w:rPr>
+        <w:t>או אי אפשר להוסיף פריט...אז מבטלים הוספה</w:t>
+      </w:r>
+    </w:p>
+    <w:p>
+      <w:pPr>
+        <w:numPr>
+          <w:numId w:val="0"/>
+        </w:numPr>
+        <w:bidi/>
+        <w:spacing w:line="360" w:lineRule="auto"/>
+        <w:ind w:left="1080" w:leftChars="0"/>
+        <w:jc w:val="both"/>
+        <w:rPr>
+          <w:rFonts w:hint="default" w:cstheme="minorBidi"/>
+          <w:rtl/>
+          <w:lang w:val="en-US" w:bidi="he-IL"/>
+        </w:rPr>
+      </w:pPr>
+      <w:r>
+        <w:drawing>
+          <wp:inline distT="0" distB="0" distL="114300" distR="114300">
+            <wp:extent cx="3500755" cy="2512060"/>
+            <wp:effectExtent l="0" t="0" r="4445" b="2540"/>
+            <wp:docPr id="3" name="Picture 3"/>
+            <wp:cNvGraphicFramePr>
+              <a:graphicFrameLocks xmlns:a="http://schemas.openxmlformats.org/drawingml/2006/main" noChangeAspect="1"/>
+            </wp:cNvGraphicFramePr>
+            <a:graphic xmlns:a="http://schemas.openxmlformats.org/drawingml/2006/main">
+              <a:graphicData uri="http://schemas.openxmlformats.org/drawingml/2006/picture">
+                <pic:pic xmlns:pic="http://schemas.openxmlformats.org/drawingml/2006/picture">
+                  <pic:nvPicPr>
+                    <pic:cNvPr id="3" name="Picture 3"/>
+                    <pic:cNvPicPr>
+                      <a:picLocks noChangeAspect="1"/>
+                    </pic:cNvPicPr>
+                  </pic:nvPicPr>
+                  <pic:blipFill>
+                    <a:blip r:embed="rId8"/>
+                    <a:stretch>
+                      <a:fillRect/>
+                    </a:stretch>
+                  </pic:blipFill>
+                  <pic:spPr>
+                    <a:xfrm>
+                      <a:off x="0" y="0"/>
+                      <a:ext cx="3500755" cy="2512060"/>
+                    </a:xfrm>
+                    <a:prstGeom prst="rect">
+                      <a:avLst/>
+                    </a:prstGeom>
+                    <a:noFill/>
+                    <a:ln>
+                      <a:noFill/>
+                    </a:ln>
+                  </pic:spPr>
+                </pic:pic>
+              </a:graphicData>
+            </a:graphic>
+          </wp:inline>
+        </w:drawing>
+      </w:r>
     </w:p>
     <w:p>
       <w:pPr>
@@ -5297,321 +5716,949 @@
           <w:ilvl w:val="0"/>
           <w:numId w:val="8"/>
         </w:numPr>
-        <w:bidi/>
-        <w:spacing w:line="360" w:lineRule="auto"/>
-        <w:rPr>
-          <w:rFonts w:eastAsia="Times New Roman" w:asciiTheme="minorBidi" w:hAnsiTheme="minorBidi"/>
-          <w:kern w:val="0"/>
-          <w:sz w:val="22"/>
-          <w:szCs w:val="22"/>
-          <w14:ligatures w14:val="none"/>
-        </w:rPr>
-      </w:pPr>
-      <w:r>
-        <w:rPr>
-          <w:rFonts w:hint="cs" w:eastAsia="Times New Roman" w:asciiTheme="minorBidi" w:hAnsiTheme="minorBidi"/>
-          <w:kern w:val="0"/>
-          <w:sz w:val="22"/>
-          <w:szCs w:val="22"/>
-          <w:rtl/>
-          <w14:ligatures w14:val="none"/>
-        </w:rPr>
-        <w:t xml:space="preserve">25% על </w:t>
-      </w:r>
-      <w:r>
-        <w:rPr>
-          <w:rFonts w:eastAsia="Times New Roman" w:asciiTheme="minorBidi" w:hAnsiTheme="minorBidi"/>
-          <w:kern w:val="0"/>
-          <w:sz w:val="22"/>
-          <w:szCs w:val="22"/>
-          <w:rtl/>
-          <w14:ligatures w14:val="none"/>
-        </w:rPr>
-        <w:t>ארכיטקטורה וניקיון קוד</w:t>
-      </w:r>
-      <w:r>
-        <w:rPr>
-          <w:rFonts w:eastAsia="Times New Roman" w:asciiTheme="minorBidi" w:hAnsiTheme="minorBidi"/>
-          <w:kern w:val="0"/>
-          <w:sz w:val="22"/>
-          <w:szCs w:val="22"/>
-          <w14:ligatures w14:val="none"/>
-        </w:rPr>
-        <w:t xml:space="preserve"> POM, OOP, SRP, Utils</w:t>
-      </w:r>
-      <w:r>
-        <w:rPr>
-          <w:rFonts w:hint="cs" w:eastAsia="Times New Roman" w:asciiTheme="minorBidi" w:hAnsiTheme="minorBidi"/>
-          <w:kern w:val="0"/>
-          <w:sz w:val="22"/>
-          <w:szCs w:val="22"/>
-          <w:rtl/>
-          <w14:ligatures w14:val="none"/>
-        </w:rPr>
-        <w:t>.</w:t>
+        <w:tabs>
+          <w:tab w:val="clear" w:pos="425"/>
+        </w:tabs>
+        <w:bidi/>
+        <w:spacing w:line="360" w:lineRule="auto"/>
+        <w:ind w:left="720" w:leftChars="0" w:hanging="360" w:firstLineChars="0"/>
+        <w:rPr>
+          <w:rFonts w:hint="cs" w:ascii="Arial" w:hAnsi="Arial" w:eastAsia="Times New Roman" w:cs="Arial"/>
+          <w:kern w:val="0"/>
+          <w:sz w:val="22"/>
+          <w:szCs w:val="22"/>
+          <w:lang w:val="en-US" w:bidi="he-IL"/>
+          <w14:ligatures w14:val="none"/>
+        </w:rPr>
+      </w:pPr>
+      <w:r>
+        <w:rPr>
+          <w:rFonts w:ascii="Arial" w:hAnsi="Arial" w:eastAsia="Times New Roman" w:cs="Arial"/>
+          <w:kern w:val="0"/>
+          <w:sz w:val="22"/>
+          <w:szCs w:val="22"/>
+          <w:rtl/>
+          <w14:ligatures w14:val="none"/>
+        </w:rPr>
+        <w:t xml:space="preserve">דוח ריצה </w:t>
+      </w:r>
+      <w:r>
+        <w:rPr>
+          <w:rFonts w:ascii="Arial" w:hAnsi="Arial" w:eastAsia="Times New Roman" w:cs="Arial"/>
+          <w:kern w:val="0"/>
+          <w:sz w:val="22"/>
+          <w:szCs w:val="22"/>
+          <w14:ligatures w14:val="none"/>
+        </w:rPr>
+        <w:t>(</w:t>
+      </w:r>
+      <w:r>
+        <w:rPr>
+          <w:rFonts w:ascii="Arial" w:hAnsi="Arial" w:eastAsia="Times New Roman" w:cs="Arial"/>
+          <w:kern w:val="0"/>
+          <w:sz w:val="22"/>
+          <w:szCs w:val="22"/>
+          <w:highlight w:val="green"/>
+          <w14:ligatures w14:val="none"/>
+        </w:rPr>
+        <w:t xml:space="preserve">Allure </w:t>
+      </w:r>
+      <w:r>
+        <w:rPr>
+          <w:rFonts w:ascii="Arial" w:hAnsi="Arial" w:eastAsia="Times New Roman" w:cs="Arial"/>
+          <w:kern w:val="0"/>
+          <w:sz w:val="22"/>
+          <w:szCs w:val="22"/>
+          <w14:ligatures w14:val="none"/>
+        </w:rPr>
+        <w:t xml:space="preserve">/ </w:t>
+      </w:r>
+      <w:r>
+        <w:rPr>
+          <w:rFonts w:ascii="Arial" w:hAnsi="Arial" w:eastAsia="Times New Roman" w:cs="Arial"/>
+          <w:kern w:val="0"/>
+          <w:sz w:val="22"/>
+          <w:szCs w:val="22"/>
+          <w:highlight w:val="green"/>
+          <w14:ligatures w14:val="none"/>
+        </w:rPr>
+        <w:t xml:space="preserve">HTML </w:t>
+      </w:r>
+      <w:r>
+        <w:rPr>
+          <w:rFonts w:ascii="Arial" w:hAnsi="Arial" w:eastAsia="Times New Roman" w:cs="Arial"/>
+          <w:kern w:val="0"/>
+          <w:sz w:val="22"/>
+          <w:szCs w:val="22"/>
+          <w14:ligatures w14:val="none"/>
+        </w:rPr>
+        <w:t xml:space="preserve">/ </w:t>
+      </w:r>
+      <w:r>
+        <w:rPr>
+          <w:rFonts w:ascii="Arial" w:hAnsi="Arial" w:eastAsia="Times New Roman" w:cs="Arial"/>
+          <w:kern w:val="0"/>
+          <w:sz w:val="22"/>
+          <w:szCs w:val="22"/>
+          <w:highlight w:val="green"/>
+          <w14:ligatures w14:val="none"/>
+        </w:rPr>
+        <w:t xml:space="preserve">JUnit </w:t>
+      </w:r>
+      <w:r>
+        <w:rPr>
+          <w:rFonts w:ascii="Arial" w:hAnsi="Arial" w:eastAsia="Times New Roman" w:cs="Arial"/>
+          <w:kern w:val="0"/>
+          <w:sz w:val="22"/>
+          <w:szCs w:val="22"/>
+          <w14:ligatures w14:val="none"/>
+        </w:rPr>
+        <w:t>XML).</w:t>
+      </w:r>
+    </w:p>
+    <w:p>
+      <w:pPr>
+        <w:numPr>
+          <w:numId w:val="0"/>
+        </w:numPr>
+        <w:bidi/>
+        <w:spacing w:line="360" w:lineRule="auto"/>
+        <w:ind w:leftChars="0"/>
+        <w:jc w:val="left"/>
+        <w:rPr>
+          <w:rFonts w:hint="default" w:ascii="Arial" w:hAnsi="Arial" w:eastAsia="Times New Roman" w:cs="Arial"/>
+          <w:kern w:val="0"/>
+          <w:sz w:val="22"/>
+          <w:szCs w:val="22"/>
+          <w:highlight w:val="cyan"/>
+          <w:rtl/>
+          <w:lang w:val="en-US" w:bidi="he-IL"/>
+          <w14:ligatures w14:val="none"/>
+        </w:rPr>
+      </w:pPr>
+      <w:r>
+        <w:rPr>
+          <w:rFonts w:hint="default" w:ascii="Arial" w:hAnsi="Arial" w:eastAsia="Times New Roman" w:cs="Arial"/>
+          <w:kern w:val="0"/>
+          <w:sz w:val="22"/>
+          <w:szCs w:val="22"/>
+          <w:highlight w:val="cyan"/>
+          <w:rtl w:val="0"/>
+          <w:lang w:val="en-US" w:bidi="he-IL"/>
+          <w14:ligatures w14:val="none"/>
+        </w:rPr>
+        <w:br w:type="textWrapping"/>
+      </w:r>
+      <w:r>
+        <w:rPr>
+          <w:rFonts w:hint="default" w:ascii="Arial" w:hAnsi="Arial" w:eastAsia="Times New Roman" w:cs="Arial"/>
+          <w:kern w:val="0"/>
+          <w:sz w:val="22"/>
+          <w:szCs w:val="22"/>
+          <w:highlight w:val="cyan"/>
+          <w:rtl w:val="0"/>
+          <w:lang w:val="en-US" w:bidi="he-IL"/>
+          <w14:ligatures w14:val="none"/>
+        </w:rPr>
+        <w:tab/>
+      </w:r>
+      <w:r>
+        <w:rPr>
+          <w:rFonts w:hint="cs" w:ascii="Arial" w:hAnsi="Arial" w:eastAsia="Times New Roman" w:cs="Arial"/>
+          <w:kern w:val="0"/>
+          <w:sz w:val="22"/>
+          <w:szCs w:val="22"/>
+          <w:highlight w:val="cyan"/>
+          <w:rtl/>
+          <w:lang w:val="en-US" w:bidi="he-IL"/>
+          <w14:ligatures w14:val="none"/>
+        </w:rPr>
+        <w:t>ב YML יש הגדרות עבור 3 סוגי דוחות:</w:t>
+      </w:r>
+      <w:r>
+        <w:rPr>
+          <w:rFonts w:hint="cs" w:ascii="Arial" w:hAnsi="Arial" w:eastAsia="Times New Roman" w:cs="Arial"/>
+          <w:kern w:val="0"/>
+          <w:sz w:val="22"/>
+          <w:szCs w:val="22"/>
+          <w:highlight w:val="cyan"/>
+          <w:rtl/>
+          <w:lang w:val="en-US" w:bidi="he-IL"/>
+          <w14:ligatures w14:val="none"/>
+        </w:rPr>
+        <w:br w:type="textWrapping"/>
+      </w:r>
+      <w:r>
+        <w:rPr>
+          <w:rFonts w:hint="default" w:ascii="Arial" w:hAnsi="Arial" w:eastAsia="Times New Roman" w:cs="Arial"/>
+          <w:b/>
+          <w:bCs/>
+          <w:kern w:val="0"/>
+          <w:sz w:val="22"/>
+          <w:szCs w:val="22"/>
+          <w:highlight w:val="cyan"/>
+          <w:u w:val="single"/>
+          <w:rtl w:val="0"/>
+          <w:lang w:val="en-US" w:bidi="he-IL"/>
+          <w14:ligatures w14:val="none"/>
+        </w:rPr>
+        <w:t>playwright-report :</w:t>
+      </w:r>
+      <w:r>
+        <w:rPr>
+          <w:rFonts w:hint="default" w:ascii="Arial" w:hAnsi="Arial" w:eastAsia="Times New Roman" w:cs="Arial"/>
+          <w:kern w:val="0"/>
+          <w:sz w:val="22"/>
+          <w:szCs w:val="22"/>
+          <w:highlight w:val="cyan"/>
+          <w:rtl w:val="0"/>
+          <w:lang w:val="en-US" w:bidi="he-IL"/>
+          <w14:ligatures w14:val="none"/>
+        </w:rPr>
+        <w:t xml:space="preserve">   </w:t>
+      </w:r>
+      <w:r>
+        <w:rPr>
+          <w:rFonts w:hint="default" w:ascii="Arial" w:hAnsi="Arial" w:eastAsia="Times New Roman"/>
+          <w:kern w:val="0"/>
+          <w:sz w:val="22"/>
+          <w:szCs w:val="22"/>
+          <w:highlight w:val="cyan"/>
+          <w:rtl w:val="0"/>
+          <w:lang w:val="en-US"/>
+          <w14:ligatures w14:val="none"/>
+        </w:rPr>
+        <w:t>name: playwright-report-${{ matrix.browser }}    path: playwright-report/</w:t>
       </w:r>
     </w:p>
     <w:p>
       <w:pPr>
         <w:numPr>
           <w:ilvl w:val="0"/>
-          <w:numId w:val="8"/>
+          <w:numId w:val="0"/>
         </w:numPr>
         <w:bidi/>
         <w:spacing w:line="360" w:lineRule="auto"/>
-        <w:rPr>
-          <w:rFonts w:eastAsia="Times New Roman" w:asciiTheme="minorBidi" w:hAnsiTheme="minorBidi"/>
-          <w:kern w:val="0"/>
-          <w:sz w:val="22"/>
-          <w:szCs w:val="22"/>
-          <w14:ligatures w14:val="none"/>
-        </w:rPr>
-      </w:pPr>
-      <w:r>
-        <w:rPr>
-          <w:rFonts w:hint="cs" w:eastAsia="Times New Roman" w:asciiTheme="minorBidi" w:hAnsiTheme="minorBidi"/>
-          <w:kern w:val="0"/>
-          <w:sz w:val="22"/>
-          <w:szCs w:val="22"/>
-          <w:rtl/>
-          <w14:ligatures w14:val="none"/>
-        </w:rPr>
-        <w:t>25%</w:t>
-      </w:r>
-      <w:r>
-        <w:rPr>
-          <w:rFonts w:eastAsia="Times New Roman" w:asciiTheme="minorBidi" w:hAnsiTheme="minorBidi"/>
-          <w:kern w:val="0"/>
-          <w:sz w:val="22"/>
-          <w:szCs w:val="22"/>
-          <w14:ligatures w14:val="none"/>
-        </w:rPr>
-        <w:t xml:space="preserve">Robustness &amp; Smart Locators </w:t>
-      </w:r>
-      <w:r>
-        <w:rPr>
-          <w:rFonts w:hint="cs" w:eastAsia="Times New Roman" w:asciiTheme="minorBidi" w:hAnsiTheme="minorBidi"/>
-          <w:kern w:val="0"/>
-          <w:sz w:val="22"/>
-          <w:szCs w:val="22"/>
-          <w:rtl/>
-          <w14:ligatures w14:val="none"/>
-        </w:rPr>
-        <w:t xml:space="preserve"> </w:t>
-      </w:r>
-      <w:r>
-        <w:rPr>
-          <w:rFonts w:eastAsia="Times New Roman" w:asciiTheme="minorBidi" w:hAnsiTheme="minorBidi"/>
-          <w:kern w:val="0"/>
-          <w:sz w:val="22"/>
-          <w:szCs w:val="22"/>
-          <w:rtl/>
-          <w14:ligatures w14:val="none"/>
-        </w:rPr>
-        <w:t>התמודדות עם דינמיות, בחירות וריאנטים</w:t>
-      </w:r>
-      <w:r>
-        <w:rPr>
-          <w:rFonts w:eastAsia="Times New Roman" w:asciiTheme="minorBidi" w:hAnsiTheme="minorBidi"/>
-          <w:kern w:val="0"/>
-          <w:sz w:val="22"/>
-          <w:szCs w:val="22"/>
-          <w14:ligatures w14:val="none"/>
-        </w:rPr>
-        <w:t xml:space="preserve">, Paging, </w:t>
-      </w:r>
-      <w:r>
-        <w:rPr>
-          <w:rFonts w:eastAsia="Times New Roman" w:asciiTheme="minorBidi" w:hAnsiTheme="minorBidi"/>
-          <w:kern w:val="0"/>
-          <w:sz w:val="22"/>
-          <w:szCs w:val="22"/>
-          <w:rtl/>
-          <w14:ligatures w14:val="none"/>
-        </w:rPr>
-        <w:t>פרסור מחיר</w:t>
-      </w:r>
-      <w:r>
-        <w:rPr>
-          <w:rFonts w:eastAsia="Times New Roman" w:asciiTheme="minorBidi" w:hAnsiTheme="minorBidi"/>
-          <w:kern w:val="0"/>
-          <w:sz w:val="22"/>
-          <w:szCs w:val="22"/>
-          <w14:ligatures w14:val="none"/>
-        </w:rPr>
-        <w:t>.</w:t>
+        <w:ind w:left="360" w:leftChars="0"/>
+        <w:jc w:val="left"/>
+        <w:rPr>
+          <w:rFonts w:hint="default" w:ascii="Arial" w:hAnsi="Arial" w:eastAsia="Times New Roman" w:cs="Arial"/>
+          <w:kern w:val="0"/>
+          <w:sz w:val="22"/>
+          <w:szCs w:val="22"/>
+          <w:highlight w:val="cyan"/>
+          <w:rtl w:val="0"/>
+          <w:lang w:val="en-US" w:bidi="he-IL"/>
+          <w14:ligatures w14:val="none"/>
+        </w:rPr>
+      </w:pPr>
+      <w:r>
+        <w:rPr>
+          <w:rFonts w:hint="default" w:ascii="Arial" w:hAnsi="Arial" w:eastAsia="Times New Roman" w:cs="Arial"/>
+          <w:kern w:val="0"/>
+          <w:sz w:val="22"/>
+          <w:szCs w:val="22"/>
+          <w:highlight w:val="cyan"/>
+          <w:rtl w:val="0"/>
+          <w:lang w:val="en-US" w:bidi="he-IL"/>
+          <w14:ligatures w14:val="none"/>
+        </w:rPr>
+        <w:t xml:space="preserve"> t</w:t>
+      </w:r>
+      <w:r>
+        <w:rPr>
+          <w:rFonts w:hint="default" w:ascii="Arial" w:hAnsi="Arial" w:eastAsia="Times New Roman" w:cs="Arial"/>
+          <w:b/>
+          <w:bCs/>
+          <w:kern w:val="0"/>
+          <w:sz w:val="22"/>
+          <w:szCs w:val="22"/>
+          <w:highlight w:val="cyan"/>
+          <w:u w:val="single"/>
+          <w:rtl w:val="0"/>
+          <w:lang w:val="en-US" w:bidi="he-IL"/>
+          <w14:ligatures w14:val="none"/>
+        </w:rPr>
+        <w:t xml:space="preserve">est-results </w:t>
+      </w:r>
+      <w:r>
+        <w:rPr>
+          <w:rFonts w:hint="cs" w:ascii="Arial" w:hAnsi="Arial" w:eastAsia="Times New Roman" w:cs="Arial"/>
+          <w:b/>
+          <w:bCs/>
+          <w:kern w:val="0"/>
+          <w:sz w:val="22"/>
+          <w:szCs w:val="22"/>
+          <w:highlight w:val="cyan"/>
+          <w:u w:val="single"/>
+          <w:rtl/>
+          <w:lang w:val="en-US" w:bidi="he-IL"/>
+          <w14:ligatures w14:val="none"/>
+        </w:rPr>
+        <w:t xml:space="preserve">JUNIT </w:t>
+      </w:r>
+      <w:r>
+        <w:rPr>
+          <w:rFonts w:hint="default" w:ascii="Arial" w:hAnsi="Arial" w:eastAsia="Times New Roman" w:cs="Arial"/>
+          <w:b/>
+          <w:bCs/>
+          <w:kern w:val="0"/>
+          <w:sz w:val="22"/>
+          <w:szCs w:val="22"/>
+          <w:highlight w:val="cyan"/>
+          <w:u w:val="single"/>
+          <w:rtl w:val="0"/>
+          <w:lang w:val="en-US" w:bidi="he-IL"/>
+          <w14:ligatures w14:val="none"/>
+        </w:rPr>
+        <w:t>:</w:t>
+      </w:r>
+      <w:r>
+        <w:rPr>
+          <w:rFonts w:hint="default" w:ascii="Arial" w:hAnsi="Arial" w:eastAsia="Times New Roman"/>
+          <w:kern w:val="0"/>
+          <w:sz w:val="22"/>
+          <w:szCs w:val="22"/>
+          <w:highlight w:val="cyan"/>
+          <w:rtl w:val="0"/>
+          <w:lang w:val="en-US"/>
+          <w14:ligatures w14:val="none"/>
+        </w:rPr>
+        <w:t xml:space="preserve"> name: junit-results-${{ matrix.browser }}     path: test-results/</w:t>
       </w:r>
     </w:p>
     <w:p>
       <w:pPr>
         <w:numPr>
           <w:ilvl w:val="0"/>
-          <w:numId w:val="8"/>
+          <w:numId w:val="0"/>
         </w:numPr>
         <w:bidi/>
         <w:spacing w:line="360" w:lineRule="auto"/>
-        <w:rPr>
-          <w:rFonts w:eastAsia="Times New Roman" w:asciiTheme="minorBidi" w:hAnsiTheme="minorBidi"/>
-          <w:kern w:val="0"/>
-          <w:sz w:val="22"/>
-          <w:szCs w:val="22"/>
-          <w14:ligatures w14:val="none"/>
-        </w:rPr>
-      </w:pPr>
-      <w:r>
-        <w:rPr>
-          <w:rFonts w:hint="cs" w:eastAsia="Times New Roman" w:asciiTheme="minorBidi" w:hAnsiTheme="minorBidi"/>
-          <w:kern w:val="0"/>
-          <w:sz w:val="22"/>
-          <w:szCs w:val="22"/>
-          <w:rtl/>
-          <w14:ligatures w14:val="none"/>
-        </w:rPr>
-        <w:t xml:space="preserve">25% איכות תשתית אוטומציה ויישום מנגנון </w:t>
-      </w:r>
-      <w:r>
-        <w:rPr>
-          <w:rFonts w:eastAsia="Times New Roman" w:asciiTheme="minorBidi" w:hAnsiTheme="minorBidi"/>
-          <w:kern w:val="0"/>
-          <w:sz w:val="22"/>
-          <w:szCs w:val="22"/>
+        <w:ind w:left="360" w:leftChars="0" w:firstLine="716" w:firstLineChars="0"/>
+        <w:jc w:val="both"/>
+        <w:rPr>
+          <w:rFonts w:hint="default" w:ascii="Arial" w:hAnsi="Arial" w:eastAsia="Times New Roman"/>
+          <w:kern w:val="0"/>
+          <w:sz w:val="22"/>
+          <w:szCs w:val="22"/>
+          <w:highlight w:val="cyan"/>
+          <w:rtl w:val="0"/>
           <w:lang w:val="en-US"/>
           <w14:ligatures w14:val="none"/>
         </w:rPr>
-        <w:t>Retry</w:t>
-      </w:r>
-      <w:r>
-        <w:rPr>
-          <w:rFonts w:hint="cs" w:eastAsia="Times New Roman" w:asciiTheme="minorBidi" w:hAnsiTheme="minorBidi"/>
-          <w:kern w:val="0"/>
-          <w:sz w:val="22"/>
-          <w:szCs w:val="22"/>
-          <w:rtl/>
+      </w:pPr>
+      <w:r>
+        <w:rPr>
+          <w:rFonts w:hint="default" w:ascii="Arial" w:hAnsi="Arial" w:eastAsia="Times New Roman" w:cs="Arial"/>
+          <w:kern w:val="0"/>
+          <w:sz w:val="22"/>
+          <w:szCs w:val="22"/>
+          <w:highlight w:val="cyan"/>
+          <w:rtl w:val="0"/>
+          <w:lang w:val="en-US" w:bidi="he-IL"/>
+          <w14:ligatures w14:val="none"/>
+        </w:rPr>
+        <w:t xml:space="preserve"> </w:t>
+      </w:r>
+      <w:r>
+        <w:rPr>
+          <w:rFonts w:hint="default" w:ascii="Arial" w:hAnsi="Arial" w:eastAsia="Times New Roman" w:cs="Arial"/>
+          <w:b/>
+          <w:bCs/>
+          <w:i w:val="0"/>
+          <w:iCs w:val="0"/>
+          <w:kern w:val="0"/>
+          <w:sz w:val="22"/>
+          <w:szCs w:val="22"/>
+          <w:highlight w:val="cyan"/>
+          <w:u w:val="single"/>
+          <w:rtl w:val="0"/>
+          <w:lang w:val="en-US" w:bidi="he-IL"/>
+          <w14:ligatures w14:val="none"/>
+        </w:rPr>
+        <w:t>allure-results</w:t>
+      </w:r>
+      <w:r>
+        <w:rPr>
+          <w:rFonts w:hint="default" w:ascii="Arial" w:hAnsi="Arial" w:eastAsia="Times New Roman" w:cs="Arial"/>
+          <w:kern w:val="0"/>
+          <w:sz w:val="22"/>
+          <w:szCs w:val="22"/>
+          <w:highlight w:val="cyan"/>
+          <w:rtl w:val="0"/>
+          <w:lang w:val="en-US" w:bidi="he-IL"/>
+          <w14:ligatures w14:val="none"/>
+        </w:rPr>
+        <w:t>:</w:t>
+      </w:r>
+      <w:r>
+        <w:rPr>
+          <w:rFonts w:hint="default" w:ascii="Arial" w:hAnsi="Arial" w:eastAsia="Times New Roman"/>
+          <w:kern w:val="0"/>
+          <w:sz w:val="22"/>
+          <w:szCs w:val="22"/>
+          <w:highlight w:val="cyan"/>
+          <w:rtl w:val="0"/>
           <w:lang w:val="en-US"/>
           <w14:ligatures w14:val="none"/>
         </w:rPr>
-        <w:t>+</w:t>
-      </w:r>
-      <w:r>
-        <w:rPr>
-          <w:rFonts w:eastAsia="Times New Roman" w:asciiTheme="minorBidi" w:hAnsiTheme="minorBidi"/>
-          <w:kern w:val="0"/>
-          <w:sz w:val="22"/>
-          <w:szCs w:val="22"/>
-          <w:lang w:val="en-US"/>
-          <w14:ligatures w14:val="none"/>
-        </w:rPr>
-        <w:t xml:space="preserve">Smart Locators </w:t>
-      </w:r>
-      <w:r>
-        <w:rPr>
-          <w:rFonts w:hint="cs" w:eastAsia="Times New Roman" w:asciiTheme="minorBidi" w:hAnsiTheme="minorBidi"/>
-          <w:kern w:val="0"/>
-          <w:sz w:val="22"/>
-          <w:szCs w:val="22"/>
-          <w:rtl/>
-          <w:lang w:val="en-US"/>
-          <w14:ligatures w14:val="none"/>
-        </w:rPr>
-        <w:t>, ויישום הרצות מקביליות</w:t>
+        <w:t>name: allure-results-${{ matrix.browser }}   path: allure-results/</w:t>
       </w:r>
     </w:p>
     <w:p>
       <w:pPr>
         <w:numPr>
           <w:ilvl w:val="0"/>
-          <w:numId w:val="8"/>
+          <w:numId w:val="0"/>
         </w:numPr>
         <w:bidi/>
         <w:spacing w:line="360" w:lineRule="auto"/>
-        <w:rPr>
-          <w:rFonts w:eastAsia="Times New Roman" w:asciiTheme="minorBidi" w:hAnsiTheme="minorBidi"/>
-          <w:kern w:val="0"/>
-          <w:sz w:val="22"/>
-          <w:szCs w:val="22"/>
-          <w14:ligatures w14:val="none"/>
-        </w:rPr>
-      </w:pPr>
-      <w:r>
-        <w:rPr>
-          <w:rFonts w:hint="cs" w:eastAsia="Times New Roman" w:asciiTheme="minorBidi" w:hAnsiTheme="minorBidi"/>
-          <w:kern w:val="0"/>
-          <w:sz w:val="22"/>
-          <w:szCs w:val="22"/>
-          <w:rtl/>
-          <w14:ligatures w14:val="none"/>
-        </w:rPr>
-        <w:t>15%</w:t>
-      </w:r>
-      <w:r>
-        <w:rPr>
-          <w:rFonts w:eastAsia="Times New Roman" w:asciiTheme="minorBidi" w:hAnsiTheme="minorBidi"/>
-          <w:kern w:val="0"/>
-          <w:sz w:val="22"/>
-          <w:szCs w:val="22"/>
-          <w14:ligatures w14:val="none"/>
-        </w:rPr>
-        <w:t xml:space="preserve">Data-Driven </w:t>
-      </w:r>
-      <w:r>
-        <w:rPr>
-          <w:rFonts w:hint="cs" w:eastAsia="Times New Roman" w:asciiTheme="minorBidi" w:hAnsiTheme="minorBidi"/>
-          <w:kern w:val="0"/>
-          <w:sz w:val="22"/>
-          <w:szCs w:val="22"/>
-          <w:rtl/>
-          <w14:ligatures w14:val="none"/>
-        </w:rPr>
-        <w:t xml:space="preserve"> </w:t>
-      </w:r>
-      <w:r>
-        <w:rPr>
-          <w:rFonts w:eastAsia="Times New Roman" w:asciiTheme="minorBidi" w:hAnsiTheme="minorBidi"/>
-          <w:kern w:val="0"/>
-          <w:sz w:val="22"/>
-          <w:szCs w:val="22"/>
-          <w:rtl/>
-          <w14:ligatures w14:val="none"/>
-        </w:rPr>
-        <w:t>קונפיגורציה</w:t>
-      </w:r>
-      <w:r>
-        <w:rPr>
-          <w:rFonts w:eastAsia="Times New Roman" w:asciiTheme="minorBidi" w:hAnsiTheme="minorBidi"/>
-          <w:kern w:val="0"/>
-          <w:sz w:val="22"/>
-          <w:szCs w:val="22"/>
-          <w14:ligatures w14:val="none"/>
-        </w:rPr>
-        <w:t xml:space="preserve">, ENV, </w:t>
-      </w:r>
-      <w:r>
-        <w:rPr>
-          <w:rFonts w:eastAsia="Times New Roman" w:asciiTheme="minorBidi" w:hAnsiTheme="minorBidi"/>
-          <w:kern w:val="0"/>
-          <w:sz w:val="22"/>
-          <w:szCs w:val="22"/>
-          <w:rtl/>
-          <w14:ligatures w14:val="none"/>
-        </w:rPr>
-        <w:t>פרופילים</w:t>
-      </w:r>
-      <w:r>
-        <w:rPr>
-          <w:rFonts w:eastAsia="Times New Roman" w:asciiTheme="minorBidi" w:hAnsiTheme="minorBidi"/>
-          <w:kern w:val="0"/>
-          <w:sz w:val="22"/>
-          <w:szCs w:val="22"/>
-          <w14:ligatures w14:val="none"/>
-        </w:rPr>
-        <w:t>.</w:t>
+        <w:ind w:left="360" w:leftChars="0" w:firstLine="716" w:firstLineChars="0"/>
+        <w:jc w:val="both"/>
+        <w:rPr>
+          <w:rFonts w:hint="cs" w:ascii="Arial" w:hAnsi="Arial" w:eastAsia="Times New Roman" w:cstheme="minorBidi"/>
+          <w:kern w:val="0"/>
+          <w:sz w:val="22"/>
+          <w:szCs w:val="22"/>
+          <w:highlight w:val="cyan"/>
+          <w:rtl/>
+          <w:lang w:val="en-US" w:bidi="he-IL"/>
+          <w14:ligatures w14:val="none"/>
+        </w:rPr>
+      </w:pPr>
+      <w:r>
+        <w:rPr>
+          <w:rFonts w:hint="default" w:ascii="Arial" w:hAnsi="Arial" w:eastAsia="Times New Roman"/>
+          <w:kern w:val="0"/>
+          <w:sz w:val="22"/>
+          <w:szCs w:val="22"/>
+          <w:highlight w:val="cyan"/>
+          <w:rtl w:val="0"/>
+          <w:lang w:val="en-US"/>
+          <w14:ligatures w14:val="none"/>
+        </w:rPr>
+        <w:t xml:space="preserve">Locally </w:t>
+      </w:r>
+      <w:r>
+        <w:rPr>
+          <w:rFonts w:hint="cs" w:ascii="Arial" w:hAnsi="Arial" w:eastAsia="Times New Roman" w:cstheme="minorBidi"/>
+          <w:kern w:val="0"/>
+          <w:sz w:val="22"/>
+          <w:szCs w:val="22"/>
+          <w:highlight w:val="cyan"/>
+          <w:rtl/>
+          <w:lang w:val="en-US" w:bidi="he-IL"/>
+          <w14:ligatures w14:val="none"/>
+        </w:rPr>
+        <w:t xml:space="preserve"> קריאת דוחות</w:t>
+      </w:r>
+      <w:r>
+        <w:rPr>
+          <w:rFonts w:hint="default" w:ascii="Arial" w:hAnsi="Arial" w:eastAsia="Times New Roman" w:cstheme="minorBidi"/>
+          <w:kern w:val="0"/>
+          <w:sz w:val="22"/>
+          <w:szCs w:val="22"/>
+          <w:highlight w:val="cyan"/>
+          <w:rtl w:val="0"/>
+          <w:lang w:val="en-US" w:bidi="he-IL"/>
+          <w14:ligatures w14:val="none"/>
+        </w:rPr>
+        <w:t xml:space="preserve"> terminal &lt; </w:t>
+      </w:r>
+      <w:r>
+        <w:rPr>
+          <w:rFonts w:hint="cs" w:ascii="Arial" w:hAnsi="Arial" w:eastAsia="Times New Roman" w:cstheme="minorBidi"/>
+          <w:kern w:val="0"/>
+          <w:sz w:val="22"/>
+          <w:szCs w:val="22"/>
+          <w:highlight w:val="cyan"/>
+          <w:rtl/>
+          <w:lang w:val="en-US" w:bidi="he-IL"/>
+          <w14:ligatures w14:val="none"/>
+        </w:rPr>
+        <w:t>:</w:t>
       </w:r>
     </w:p>
     <w:p>
       <w:pPr>
         <w:numPr>
           <w:ilvl w:val="0"/>
-          <w:numId w:val="8"/>
+          <w:numId w:val="0"/>
+        </w:numPr>
+        <w:bidi/>
+        <w:spacing w:line="360" w:lineRule="auto"/>
+        <w:ind w:left="360" w:leftChars="0" w:firstLine="716" w:firstLineChars="0"/>
+        <w:jc w:val="both"/>
+        <w:rPr>
+          <w:rFonts w:hint="cs" w:ascii="Arial" w:hAnsi="Arial" w:eastAsia="Times New Roman"/>
+          <w:kern w:val="0"/>
+          <w:sz w:val="22"/>
+          <w:szCs w:val="22"/>
+          <w:highlight w:val="cyan"/>
+          <w:rtl/>
+          <w:lang w:val="en-US"/>
+          <w14:ligatures w14:val="none"/>
+        </w:rPr>
+      </w:pPr>
+      <w:r>
+        <w:rPr>
+          <w:rFonts w:hint="cs" w:ascii="Arial" w:hAnsi="Arial" w:eastAsia="Times New Roman" w:cstheme="minorBidi"/>
+          <w:kern w:val="0"/>
+          <w:sz w:val="22"/>
+          <w:szCs w:val="22"/>
+          <w:highlight w:val="cyan"/>
+          <w:rtl/>
+          <w:lang w:val="en-US" w:bidi="he-IL"/>
+          <w14:ligatures w14:val="none"/>
+        </w:rPr>
+        <w:tab/>
+      </w:r>
+      <w:r>
+        <w:rPr>
+          <w:rFonts w:hint="cs" w:ascii="Arial" w:hAnsi="Arial" w:eastAsia="Times New Roman"/>
+          <w:kern w:val="0"/>
+          <w:sz w:val="22"/>
+          <w:szCs w:val="22"/>
+          <w:highlight w:val="cyan"/>
+          <w:rtl/>
+          <w:lang w:val="en-US"/>
+          <w14:ligatures w14:val="none"/>
+        </w:rPr>
+        <w:t>npx playwright show-report</w:t>
+      </w:r>
+    </w:p>
+    <w:p>
+      <w:pPr>
+        <w:numPr>
+          <w:ilvl w:val="0"/>
+          <w:numId w:val="0"/>
+        </w:numPr>
+        <w:bidi/>
+        <w:spacing w:line="360" w:lineRule="auto"/>
+        <w:ind w:left="360" w:leftChars="0" w:firstLine="716" w:firstLineChars="0"/>
+        <w:jc w:val="both"/>
+        <w:rPr>
+          <w:rFonts w:hint="cs" w:ascii="Arial" w:hAnsi="Arial" w:eastAsia="Times New Roman"/>
+          <w:kern w:val="0"/>
+          <w:sz w:val="22"/>
+          <w:szCs w:val="22"/>
+          <w:highlight w:val="cyan"/>
+          <w:rtl/>
+          <w:lang w:val="en-US"/>
+          <w14:ligatures w14:val="none"/>
+        </w:rPr>
+      </w:pPr>
+      <w:r>
+        <w:rPr>
+          <w:rFonts w:hint="cs" w:ascii="Arial" w:hAnsi="Arial" w:eastAsia="Times New Roman" w:cstheme="minorBidi"/>
+          <w:kern w:val="0"/>
+          <w:sz w:val="22"/>
+          <w:szCs w:val="22"/>
+          <w:highlight w:val="cyan"/>
+          <w:rtl/>
+          <w:lang w:val="en-US" w:bidi="he-IL"/>
+          <w14:ligatures w14:val="none"/>
+        </w:rPr>
+        <w:tab/>
+      </w:r>
+      <w:r>
+        <w:rPr>
+          <w:rFonts w:hint="cs" w:ascii="Arial" w:hAnsi="Arial" w:eastAsia="Times New Roman"/>
+          <w:kern w:val="0"/>
+          <w:sz w:val="22"/>
+          <w:szCs w:val="22"/>
+          <w:highlight w:val="cyan"/>
+          <w:rtl/>
+          <w:lang w:val="en-US"/>
+          <w14:ligatures w14:val="none"/>
+        </w:rPr>
+        <w:t xml:space="preserve"> npm run allure:open</w:t>
+      </w:r>
+    </w:p>
+    <w:p>
+      <w:pPr>
+        <w:numPr>
+          <w:ilvl w:val="0"/>
+          <w:numId w:val="0"/>
+        </w:numPr>
+        <w:bidi/>
+        <w:spacing w:line="360" w:lineRule="auto"/>
+        <w:ind w:left="360" w:leftChars="0" w:firstLine="716" w:firstLineChars="0"/>
+        <w:jc w:val="both"/>
+        <w:rPr>
+          <w:rFonts w:hint="default" w:ascii="Arial" w:hAnsi="Arial" w:eastAsia="Times New Roman"/>
+          <w:kern w:val="0"/>
+          <w:sz w:val="22"/>
+          <w:szCs w:val="22"/>
+          <w:highlight w:val="cyan"/>
+          <w:rtl w:val="0"/>
+          <w:lang w:val="en-US"/>
+          <w14:ligatures w14:val="none"/>
+        </w:rPr>
+      </w:pPr>
+      <w:r>
+        <w:rPr>
+          <w:rFonts w:hint="default" w:ascii="Arial" w:hAnsi="Arial" w:eastAsia="Times New Roman"/>
+          <w:kern w:val="0"/>
+          <w:sz w:val="22"/>
+          <w:szCs w:val="22"/>
+          <w:highlight w:val="cyan"/>
+          <w:rtl w:val="0"/>
+          <w:lang w:val="en-US"/>
+          <w14:ligatures w14:val="none"/>
+        </w:rPr>
+        <w:tab/>
+        <w:t>test-results manualy in VSCode</w:t>
+      </w:r>
+    </w:p>
+    <w:p>
+      <w:pPr>
+        <w:pStyle w:val="2"/>
+        <w:numPr>
+          <w:numId w:val="0"/>
+        </w:numPr>
+        <w:bidi/>
+        <w:spacing w:before="0" w:after="0" w:line="360" w:lineRule="auto"/>
+        <w:ind w:leftChars="0"/>
+        <w:jc w:val="center"/>
+        <w:rPr>
+          <w:rFonts w:ascii="Arial" w:hAnsi="Arial" w:eastAsia="Times New Roman" w:cs="Arial"/>
+          <w:sz w:val="28"/>
+          <w:szCs w:val="28"/>
+        </w:rPr>
+      </w:pPr>
+      <w:r>
+        <w:rPr>
+          <w:rFonts w:ascii="Arial" w:hAnsi="Arial" w:eastAsia="Times New Roman" w:cs="Arial"/>
+          <w:sz w:val="28"/>
+          <w:szCs w:val="28"/>
+          <w:rtl/>
+        </w:rPr>
+        <w:t xml:space="preserve">קריטריונים להערכה </w:t>
+      </w:r>
+    </w:p>
+    <w:p>
+      <w:pPr>
+        <w:numPr>
+          <w:ilvl w:val="0"/>
+          <w:numId w:val="9"/>
+        </w:numPr>
+        <w:bidi/>
+        <w:spacing w:line="360" w:lineRule="auto"/>
+        <w:rPr>
+          <w:rFonts w:eastAsia="Times New Roman" w:asciiTheme="minorBidi" w:hAnsiTheme="minorBidi"/>
+          <w:kern w:val="0"/>
+          <w:sz w:val="22"/>
+          <w:szCs w:val="22"/>
+          <w14:ligatures w14:val="none"/>
+        </w:rPr>
+      </w:pPr>
+      <w:r>
+        <w:rPr>
+          <w:rFonts w:hint="cs" w:eastAsia="Times New Roman" w:asciiTheme="minorBidi" w:hAnsiTheme="minorBidi"/>
+          <w:kern w:val="0"/>
+          <w:sz w:val="22"/>
+          <w:szCs w:val="22"/>
+          <w:rtl/>
+          <w14:ligatures w14:val="none"/>
+        </w:rPr>
+        <w:t xml:space="preserve">25% על </w:t>
+      </w:r>
+      <w:r>
+        <w:rPr>
+          <w:rFonts w:eastAsia="Times New Roman" w:asciiTheme="minorBidi" w:hAnsiTheme="minorBidi"/>
+          <w:kern w:val="0"/>
+          <w:sz w:val="22"/>
+          <w:szCs w:val="22"/>
+          <w:rtl/>
+          <w14:ligatures w14:val="none"/>
+        </w:rPr>
+        <w:t>ארכיטקטורה וניקיון קוד</w:t>
+      </w:r>
+      <w:r>
+        <w:rPr>
+          <w:rFonts w:eastAsia="Times New Roman" w:asciiTheme="minorBidi" w:hAnsiTheme="minorBidi"/>
+          <w:kern w:val="0"/>
+          <w:sz w:val="22"/>
+          <w:szCs w:val="22"/>
+          <w14:ligatures w14:val="none"/>
+        </w:rPr>
+        <w:t xml:space="preserve"> POM, OOP, SRP, Utils</w:t>
+      </w:r>
+      <w:r>
+        <w:rPr>
+          <w:rFonts w:hint="cs" w:eastAsia="Times New Roman" w:asciiTheme="minorBidi" w:hAnsiTheme="minorBidi"/>
+          <w:kern w:val="0"/>
+          <w:sz w:val="22"/>
+          <w:szCs w:val="22"/>
+          <w:rtl/>
+          <w14:ligatures w14:val="none"/>
+        </w:rPr>
+        <w:t>.</w:t>
+      </w:r>
+    </w:p>
+    <w:p>
+      <w:pPr>
+        <w:numPr>
+          <w:ilvl w:val="0"/>
+          <w:numId w:val="9"/>
+        </w:numPr>
+        <w:bidi/>
+        <w:spacing w:line="360" w:lineRule="auto"/>
+        <w:rPr>
+          <w:rFonts w:eastAsia="Times New Roman" w:asciiTheme="minorBidi" w:hAnsiTheme="minorBidi"/>
+          <w:kern w:val="0"/>
+          <w:sz w:val="22"/>
+          <w:szCs w:val="22"/>
+          <w14:ligatures w14:val="none"/>
+        </w:rPr>
+      </w:pPr>
+      <w:r>
+        <w:rPr>
+          <w:rFonts w:hint="cs" w:eastAsia="Times New Roman" w:asciiTheme="minorBidi" w:hAnsiTheme="minorBidi"/>
+          <w:kern w:val="0"/>
+          <w:sz w:val="22"/>
+          <w:szCs w:val="22"/>
+          <w:rtl/>
+          <w14:ligatures w14:val="none"/>
+        </w:rPr>
+        <w:t>25%</w:t>
+      </w:r>
+      <w:r>
+        <w:rPr>
+          <w:rFonts w:eastAsia="Times New Roman" w:asciiTheme="minorBidi" w:hAnsiTheme="minorBidi"/>
+          <w:kern w:val="0"/>
+          <w:sz w:val="22"/>
+          <w:szCs w:val="22"/>
+          <w14:ligatures w14:val="none"/>
+        </w:rPr>
+        <w:t xml:space="preserve">Robustness &amp; Smart Locators </w:t>
+      </w:r>
+      <w:r>
+        <w:rPr>
+          <w:rFonts w:hint="cs" w:eastAsia="Times New Roman" w:asciiTheme="minorBidi" w:hAnsiTheme="minorBidi"/>
+          <w:kern w:val="0"/>
+          <w:sz w:val="22"/>
+          <w:szCs w:val="22"/>
+          <w:rtl/>
+          <w14:ligatures w14:val="none"/>
+        </w:rPr>
+        <w:t xml:space="preserve"> </w:t>
+      </w:r>
+      <w:r>
+        <w:rPr>
+          <w:rFonts w:eastAsia="Times New Roman" w:asciiTheme="minorBidi" w:hAnsiTheme="minorBidi"/>
+          <w:kern w:val="0"/>
+          <w:sz w:val="22"/>
+          <w:szCs w:val="22"/>
+          <w:rtl/>
+          <w14:ligatures w14:val="none"/>
+        </w:rPr>
+        <w:t>התמודדות עם דינמיות, בחירות וריאנטים</w:t>
+      </w:r>
+      <w:r>
+        <w:rPr>
+          <w:rFonts w:eastAsia="Times New Roman" w:asciiTheme="minorBidi" w:hAnsiTheme="minorBidi"/>
+          <w:kern w:val="0"/>
+          <w:sz w:val="22"/>
+          <w:szCs w:val="22"/>
+          <w14:ligatures w14:val="none"/>
+        </w:rPr>
+        <w:t xml:space="preserve">, Paging, </w:t>
+      </w:r>
+      <w:r>
+        <w:rPr>
+          <w:rFonts w:eastAsia="Times New Roman" w:asciiTheme="minorBidi" w:hAnsiTheme="minorBidi"/>
+          <w:kern w:val="0"/>
+          <w:sz w:val="22"/>
+          <w:szCs w:val="22"/>
+          <w:rtl/>
+          <w14:ligatures w14:val="none"/>
+        </w:rPr>
+        <w:t>פרסור מחיר</w:t>
+      </w:r>
+      <w:r>
+        <w:rPr>
+          <w:rFonts w:eastAsia="Times New Roman" w:asciiTheme="minorBidi" w:hAnsiTheme="minorBidi"/>
+          <w:kern w:val="0"/>
+          <w:sz w:val="22"/>
+          <w:szCs w:val="22"/>
+          <w14:ligatures w14:val="none"/>
+        </w:rPr>
+        <w:t>.</w:t>
+      </w:r>
+    </w:p>
+    <w:p>
+      <w:pPr>
+        <w:numPr>
+          <w:ilvl w:val="0"/>
+          <w:numId w:val="9"/>
+        </w:numPr>
+        <w:bidi/>
+        <w:spacing w:line="360" w:lineRule="auto"/>
+        <w:rPr>
+          <w:rFonts w:eastAsia="Times New Roman" w:asciiTheme="minorBidi" w:hAnsiTheme="minorBidi"/>
+          <w:kern w:val="0"/>
+          <w:sz w:val="22"/>
+          <w:szCs w:val="22"/>
+          <w14:ligatures w14:val="none"/>
+        </w:rPr>
+      </w:pPr>
+      <w:r>
+        <w:rPr>
+          <w:rFonts w:hint="cs" w:eastAsia="Times New Roman" w:asciiTheme="minorBidi" w:hAnsiTheme="minorBidi"/>
+          <w:kern w:val="0"/>
+          <w:sz w:val="22"/>
+          <w:szCs w:val="22"/>
+          <w:rtl/>
+          <w14:ligatures w14:val="none"/>
+        </w:rPr>
+        <w:t xml:space="preserve">25% איכות תשתית אוטומציה ויישום מנגנון </w:t>
+      </w:r>
+      <w:r>
+        <w:rPr>
+          <w:rFonts w:eastAsia="Times New Roman" w:asciiTheme="minorBidi" w:hAnsiTheme="minorBidi"/>
+          <w:kern w:val="0"/>
+          <w:sz w:val="22"/>
+          <w:szCs w:val="22"/>
+          <w:lang w:val="en-US"/>
+          <w14:ligatures w14:val="none"/>
+        </w:rPr>
+        <w:t>Retry</w:t>
+      </w:r>
+      <w:r>
+        <w:rPr>
+          <w:rFonts w:hint="cs" w:eastAsia="Times New Roman" w:asciiTheme="minorBidi" w:hAnsiTheme="minorBidi"/>
+          <w:kern w:val="0"/>
+          <w:sz w:val="22"/>
+          <w:szCs w:val="22"/>
+          <w:rtl/>
+          <w:lang w:val="en-US"/>
+          <w14:ligatures w14:val="none"/>
+        </w:rPr>
+        <w:t>+</w:t>
+      </w:r>
+      <w:r>
+        <w:rPr>
+          <w:rFonts w:eastAsia="Times New Roman" w:asciiTheme="minorBidi" w:hAnsiTheme="minorBidi"/>
+          <w:kern w:val="0"/>
+          <w:sz w:val="22"/>
+          <w:szCs w:val="22"/>
+          <w:lang w:val="en-US"/>
+          <w14:ligatures w14:val="none"/>
+        </w:rPr>
+        <w:t xml:space="preserve">Smart Locators </w:t>
+      </w:r>
+      <w:r>
+        <w:rPr>
+          <w:rFonts w:hint="cs" w:eastAsia="Times New Roman" w:asciiTheme="minorBidi" w:hAnsiTheme="minorBidi"/>
+          <w:kern w:val="0"/>
+          <w:sz w:val="22"/>
+          <w:szCs w:val="22"/>
+          <w:rtl/>
+          <w:lang w:val="en-US"/>
+          <w14:ligatures w14:val="none"/>
+        </w:rPr>
+        <w:t>, ויישום הרצות מקביליות</w:t>
+      </w:r>
+    </w:p>
+    <w:p>
+      <w:pPr>
+        <w:numPr>
+          <w:ilvl w:val="0"/>
+          <w:numId w:val="9"/>
+        </w:numPr>
+        <w:bidi/>
+        <w:spacing w:line="360" w:lineRule="auto"/>
+        <w:rPr>
+          <w:rFonts w:eastAsia="Times New Roman" w:asciiTheme="minorBidi" w:hAnsiTheme="minorBidi"/>
+          <w:kern w:val="0"/>
+          <w:sz w:val="22"/>
+          <w:szCs w:val="22"/>
+          <w14:ligatures w14:val="none"/>
+        </w:rPr>
+      </w:pPr>
+      <w:r>
+        <w:rPr>
+          <w:rFonts w:hint="cs" w:eastAsia="Times New Roman" w:asciiTheme="minorBidi" w:hAnsiTheme="minorBidi"/>
+          <w:kern w:val="0"/>
+          <w:sz w:val="22"/>
+          <w:szCs w:val="22"/>
+          <w:rtl/>
+          <w14:ligatures w14:val="none"/>
+        </w:rPr>
+        <w:t>15%</w:t>
+      </w:r>
+      <w:r>
+        <w:rPr>
+          <w:rFonts w:eastAsia="Times New Roman" w:asciiTheme="minorBidi" w:hAnsiTheme="minorBidi"/>
+          <w:kern w:val="0"/>
+          <w:sz w:val="22"/>
+          <w:szCs w:val="22"/>
+          <w14:ligatures w14:val="none"/>
+        </w:rPr>
+        <w:t xml:space="preserve">Data-Driven </w:t>
+      </w:r>
+      <w:r>
+        <w:rPr>
+          <w:rFonts w:hint="cs" w:eastAsia="Times New Roman" w:asciiTheme="minorBidi" w:hAnsiTheme="minorBidi"/>
+          <w:kern w:val="0"/>
+          <w:sz w:val="22"/>
+          <w:szCs w:val="22"/>
+          <w:rtl/>
+          <w14:ligatures w14:val="none"/>
+        </w:rPr>
+        <w:t xml:space="preserve"> </w:t>
+      </w:r>
+      <w:r>
+        <w:rPr>
+          <w:rFonts w:eastAsia="Times New Roman" w:asciiTheme="minorBidi" w:hAnsiTheme="minorBidi"/>
+          <w:kern w:val="0"/>
+          <w:sz w:val="22"/>
+          <w:szCs w:val="22"/>
+          <w:rtl/>
+          <w14:ligatures w14:val="none"/>
+        </w:rPr>
+        <w:t>קונפיגורציה</w:t>
+      </w:r>
+      <w:r>
+        <w:rPr>
+          <w:rFonts w:eastAsia="Times New Roman" w:asciiTheme="minorBidi" w:hAnsiTheme="minorBidi"/>
+          <w:kern w:val="0"/>
+          <w:sz w:val="22"/>
+          <w:szCs w:val="22"/>
+          <w14:ligatures w14:val="none"/>
+        </w:rPr>
+        <w:t xml:space="preserve">, ENV, </w:t>
+      </w:r>
+      <w:r>
+        <w:rPr>
+          <w:rFonts w:eastAsia="Times New Roman" w:asciiTheme="minorBidi" w:hAnsiTheme="minorBidi"/>
+          <w:kern w:val="0"/>
+          <w:sz w:val="22"/>
+          <w:szCs w:val="22"/>
+          <w:rtl/>
+          <w14:ligatures w14:val="none"/>
+        </w:rPr>
+        <w:t>פרופילים</w:t>
+      </w:r>
+      <w:r>
+        <w:rPr>
+          <w:rFonts w:eastAsia="Times New Roman" w:asciiTheme="minorBidi" w:hAnsiTheme="minorBidi"/>
+          <w:kern w:val="0"/>
+          <w:sz w:val="22"/>
+          <w:szCs w:val="22"/>
+          <w14:ligatures w14:val="none"/>
+        </w:rPr>
+        <w:t>.</w:t>
+      </w:r>
+    </w:p>
+    <w:p>
+      <w:pPr>
+        <w:numPr>
+          <w:ilvl w:val="0"/>
+          <w:numId w:val="9"/>
         </w:numPr>
         <w:bidi/>
         <w:spacing w:line="360" w:lineRule="auto"/>
@@ -6806,6 +7853,26 @@
     </w:lvl>
   </w:abstractNum>
   <w:abstractNum w:abstractNumId="7">
+    <w:nsid w:val="5C10ED86"/>
+    <w:multiLevelType w:val="singleLevel"/>
+    <w:tmpl w:val="5C10ED86"/>
+    <w:lvl w:ilvl="0" w:tentative="0">
+      <w:start w:val="1"/>
+      <w:numFmt w:val="decimal"/>
+      <w:lvlText w:val="%1."/>
+      <w:lvlJc w:val="left"/>
+      <w:pPr>
+        <w:tabs>
+          <w:tab w:val="left" w:pos="425"/>
+        </w:tabs>
+        <w:ind w:left="425" w:leftChars="0" w:hanging="425" w:firstLineChars="0"/>
+      </w:pPr>
+      <w:rPr>
+        <w:rFonts w:hint="default"/>
+      </w:rPr>
+    </w:lvl>
+  </w:abstractNum>
+  <w:abstractNum w:abstractNumId="8">
     <w:nsid w:val="6F851ABA"/>
     <w:multiLevelType w:val="multilevel"/>
     <w:tmpl w:val="6F851ABA"/>
@@ -6967,7 +8034,7 @@
     <w:abstractNumId w:val="3"/>
   </w:num>
   <w:num w:numId="5">
-    <w:abstractNumId w:val="7"/>
+    <w:abstractNumId w:val="8"/>
   </w:num>
   <w:num w:numId="6">
     <w:abstractNumId w:val="5"/>
@@ -6976,6 +8043,9 @@
     <w:abstractNumId w:val="4"/>
   </w:num>
   <w:num w:numId="8">
+    <w:abstractNumId w:val="7"/>
+  </w:num>
+  <w:num w:numId="9">
     <w:abstractNumId w:val="6"/>
   </w:num>
 </w:numbering>
@@ -6986,7 +8056,7 @@
   <w:docDefaults>
     <w:rPrDefault>
       <w:rPr>
-        <w:rFonts w:asciiTheme="minorHAnsi" w:hAnsiTheme="minorHAnsi" w:eastAsiaTheme="minorHAnsi" w:cstheme="minorBidi"/>
+        <w:rFonts w:ascii="Times New Roman" w:hAnsi="Times New Roman" w:eastAsia="SimSun" w:cs="Times New Roman"/>
       </w:rPr>
     </w:rPrDefault>
     <w:pPrDefault/>

</xml_diff>